<commit_message>
paper update and minor refactoring
</commit_message>
<xml_diff>
--- a/manuals/An UML Virtual Machine based on AST execution.docx
+++ b/manuals/An UML Virtual Machine based on AST execution.docx
@@ -1181,7 +1181,23 @@
           <w:sz w:val="18"/>
           <w:szCs w:val="18"/>
         </w:rPr>
-        <w:t xml:space="preserve"> and the code can be found at:</w:t>
+        <w:t xml:space="preserve"> </w:t>
+      </w:r>
+      <w:r>
+        <w:rPr>
+          <w:rFonts w:ascii="Trebuchet MS" w:hAnsi="Trebuchet MS"/>
+          <w:sz w:val="18"/>
+          <w:szCs w:val="18"/>
+        </w:rPr>
+        <w:t xml:space="preserve">7.0 </w:t>
+      </w:r>
+      <w:r>
+        <w:rPr>
+          <w:rFonts w:ascii="Trebuchet MS" w:hAnsi="Trebuchet MS"/>
+          <w:sz w:val="18"/>
+          <w:szCs w:val="18"/>
+        </w:rPr>
+        <w:t>and the code can be found at:</w:t>
       </w:r>
     </w:p>
     <w:p>
@@ -1349,7 +1365,23 @@
           <w:sz w:val="18"/>
           <w:szCs w:val="18"/>
         </w:rPr>
-        <w:t xml:space="preserve">The XMI 2.1 interface used to import XMI files from Enterprise Architect®, Visual Paradigm®, and so on. The Meta Model used to represent all elements contained in the XMI file. The UML Virtual Machine to simulate behavior through message sending. On the top of the UML Virtual Machine it has a Graphical Environment for prototyping and simulation. The default web prototype is done automatically (after the XMI installation). </w:t>
+        <w:t xml:space="preserve">The XMI 2.1 interface used to import XMI files from Enterprise Architect®, Visual Paradigm®, and so on. The Meta Model </w:t>
+      </w:r>
+      <w:r>
+        <w:rPr>
+          <w:rFonts w:ascii="Trebuchet MS" w:hAnsi="Trebuchet MS"/>
+          <w:sz w:val="18"/>
+          <w:szCs w:val="18"/>
+        </w:rPr>
+        <w:t xml:space="preserve">is </w:t>
+      </w:r>
+      <w:r>
+        <w:rPr>
+          <w:rFonts w:ascii="Trebuchet MS" w:hAnsi="Trebuchet MS"/>
+          <w:sz w:val="18"/>
+          <w:szCs w:val="18"/>
+        </w:rPr>
+        <w:t xml:space="preserve">used to represent all elements contained in the XMI file. The UML Virtual Machine to simulate behavior through message sending. On the top of the UML Virtual Machine it has a Graphical Environment for prototyping and simulation. The default web prototype is done automatically (after the XMI installation). </w:t>
       </w:r>
       <w:r>
         <w:rPr>
@@ -1444,12 +1476,21 @@
     <w:p>
       <w:pPr>
         <w:ind w:left="202" w:firstLine="202"/>
-        <w:rPr>
-          <w:rFonts w:ascii="Trebuchet MS" w:hAnsi="Trebuchet MS"/>
-          <w:sz w:val="18"/>
-          <w:szCs w:val="18"/>
-        </w:rPr>
-      </w:pPr>
+        <w:jc w:val="both"/>
+        <w:rPr>
+          <w:rFonts w:ascii="Trebuchet MS" w:hAnsi="Trebuchet MS"/>
+          <w:sz w:val="18"/>
+          <w:szCs w:val="18"/>
+        </w:rPr>
+      </w:pPr>
+      <w:r>
+        <w:rPr>
+          <w:rFonts w:ascii="Trebuchet MS" w:hAnsi="Trebuchet MS"/>
+          <w:sz w:val="18"/>
+          <w:szCs w:val="18"/>
+        </w:rPr>
+        <w:t xml:space="preserve">In </w:t>
+      </w:r>
       <w:r>
         <w:rPr>
           <w:rFonts w:ascii="Trebuchet MS" w:hAnsi="Trebuchet MS"/>
@@ -1524,6 +1565,7 @@
     <w:p>
       <w:pPr>
         <w:ind w:left="202" w:firstLine="202"/>
+        <w:jc w:val="both"/>
         <w:rPr>
           <w:rFonts w:ascii="Trebuchet MS" w:hAnsi="Trebuchet MS"/>
           <w:sz w:val="18"/>
@@ -1562,15 +1604,7 @@
           <w:sz w:val="18"/>
           <w:szCs w:val="18"/>
         </w:rPr>
-        <w:t xml:space="preserve"> Virtual Machine</w:t>
-      </w:r>
-      <w:r>
-        <w:rPr>
-          <w:rFonts w:ascii="Trebuchet MS" w:hAnsi="Trebuchet MS"/>
-          <w:sz w:val="18"/>
-          <w:szCs w:val="18"/>
-        </w:rPr>
-        <w:t xml:space="preserve"> are instances of </w:t>
+        <w:t xml:space="preserve"> Virtual Machine are instances of </w:t>
       </w:r>
       <w:proofErr w:type="spellStart"/>
       <w:r>
@@ -1630,6 +1664,7 @@
     <w:p>
       <w:pPr>
         <w:ind w:left="202" w:firstLine="202"/>
+        <w:jc w:val="both"/>
         <w:rPr>
           <w:rFonts w:ascii="Trebuchet MS" w:hAnsi="Trebuchet MS"/>
           <w:sz w:val="18"/>
@@ -1710,6 +1745,7 @@
     <w:p>
       <w:pPr>
         <w:ind w:left="202" w:firstLine="202"/>
+        <w:jc w:val="both"/>
         <w:rPr>
           <w:rFonts w:ascii="Trebuchet MS" w:hAnsi="Trebuchet MS"/>
           <w:sz w:val="18"/>
@@ -1772,6 +1808,7 @@
     </w:p>
     <w:p>
       <w:pPr>
+        <w:jc w:val="both"/>
         <w:rPr>
           <w:rFonts w:ascii="Trebuchet MS" w:hAnsi="Trebuchet MS"/>
           <w:sz w:val="18"/>
@@ -1970,77 +2007,637 @@
           </wp:inline>
         </w:drawing>
       </w:r>
+    </w:p>
+    <w:p>
+      <w:pPr>
+        <w:pStyle w:val="Ttulo1"/>
+      </w:pPr>
+      <w:r>
+        <w:t>Virtual Machine Primitives</w:t>
+      </w:r>
+    </w:p>
+    <w:p>
+      <w:pPr>
+        <w:ind w:firstLine="202"/>
+        <w:jc w:val="both"/>
+        <w:rPr>
+          <w:rFonts w:ascii="Trebuchet MS" w:hAnsi="Trebuchet MS"/>
+          <w:sz w:val="18"/>
+          <w:szCs w:val="18"/>
+        </w:rPr>
+      </w:pPr>
+      <w:r>
+        <w:rPr>
+          <w:rFonts w:ascii="Trebuchet MS" w:hAnsi="Trebuchet MS"/>
+          <w:sz w:val="18"/>
+          <w:szCs w:val="18"/>
+        </w:rPr>
+        <w:t>U-</w:t>
+      </w:r>
+      <w:proofErr w:type="spellStart"/>
+      <w:r>
+        <w:rPr>
+          <w:rFonts w:ascii="Trebuchet MS" w:hAnsi="Trebuchet MS"/>
+          <w:sz w:val="18"/>
+          <w:szCs w:val="18"/>
+        </w:rPr>
+        <w:t>Fabrik</w:t>
+      </w:r>
+      <w:proofErr w:type="spellEnd"/>
+      <w:r>
+        <w:rPr>
+          <w:rFonts w:ascii="Trebuchet MS" w:hAnsi="Trebuchet MS"/>
+          <w:sz w:val="18"/>
+          <w:szCs w:val="18"/>
+        </w:rPr>
+        <w:t xml:space="preserve"> Virtual Machine primitives interact with Smalltalk objects in order to setup U-</w:t>
+      </w:r>
+      <w:proofErr w:type="spellStart"/>
+      <w:r>
+        <w:rPr>
+          <w:rFonts w:ascii="Trebuchet MS" w:hAnsi="Trebuchet MS"/>
+          <w:sz w:val="18"/>
+          <w:szCs w:val="18"/>
+        </w:rPr>
+        <w:t>Fabrik</w:t>
+      </w:r>
+      <w:proofErr w:type="spellEnd"/>
+      <w:r>
+        <w:rPr>
+          <w:rFonts w:ascii="Trebuchet MS" w:hAnsi="Trebuchet MS"/>
+          <w:sz w:val="18"/>
+          <w:szCs w:val="18"/>
+        </w:rPr>
+        <w:t xml:space="preserve"> objects.</w:t>
+      </w:r>
+      <w:r>
+        <w:rPr>
+          <w:rFonts w:ascii="Trebuchet MS" w:hAnsi="Trebuchet MS"/>
+          <w:sz w:val="18"/>
+          <w:szCs w:val="18"/>
+        </w:rPr>
+        <w:t xml:space="preserve"> Generally speaking a primitive take a U-</w:t>
+      </w:r>
+      <w:proofErr w:type="spellStart"/>
+      <w:r>
+        <w:rPr>
+          <w:rFonts w:ascii="Trebuchet MS" w:hAnsi="Trebuchet MS"/>
+          <w:sz w:val="18"/>
+          <w:szCs w:val="18"/>
+        </w:rPr>
+        <w:t>Fabrik</w:t>
+      </w:r>
+      <w:proofErr w:type="spellEnd"/>
+      <w:r>
+        <w:rPr>
+          <w:rFonts w:ascii="Trebuchet MS" w:hAnsi="Trebuchet MS"/>
+          <w:sz w:val="18"/>
+          <w:szCs w:val="18"/>
+        </w:rPr>
+        <w:t xml:space="preserve"> object (in some cases extract the Smalltalk object such as </w:t>
+      </w:r>
+      <w:proofErr w:type="spellStart"/>
+      <w:r>
+        <w:rPr>
+          <w:rFonts w:ascii="Trebuchet MS" w:hAnsi="Trebuchet MS"/>
+          <w:sz w:val="18"/>
+          <w:szCs w:val="18"/>
+        </w:rPr>
+        <w:t>anArray</w:t>
+      </w:r>
+      <w:proofErr w:type="spellEnd"/>
+      <w:r>
+        <w:rPr>
+          <w:rFonts w:ascii="Trebuchet MS" w:hAnsi="Trebuchet MS"/>
+          <w:sz w:val="18"/>
+          <w:szCs w:val="18"/>
+        </w:rPr>
+        <w:t>) and perform some operation that update the state of the objects in the execution context. The operation can be performed in U-</w:t>
+      </w:r>
+      <w:proofErr w:type="spellStart"/>
+      <w:r>
+        <w:rPr>
+          <w:rFonts w:ascii="Trebuchet MS" w:hAnsi="Trebuchet MS"/>
+          <w:sz w:val="18"/>
+          <w:szCs w:val="18"/>
+        </w:rPr>
+        <w:t>Fabrik</w:t>
+      </w:r>
+      <w:proofErr w:type="spellEnd"/>
+      <w:r>
+        <w:rPr>
+          <w:rFonts w:ascii="Trebuchet MS" w:hAnsi="Trebuchet MS"/>
+          <w:sz w:val="18"/>
+          <w:szCs w:val="18"/>
+        </w:rPr>
+        <w:t xml:space="preserve"> or Smalltalk realm depending on the primitive.</w:t>
+      </w:r>
+    </w:p>
+    <w:p>
+      <w:pPr>
+        <w:ind w:firstLine="202"/>
+        <w:jc w:val="both"/>
+        <w:rPr>
+          <w:rFonts w:ascii="Trebuchet MS" w:hAnsi="Trebuchet MS"/>
+          <w:sz w:val="18"/>
+          <w:szCs w:val="18"/>
+        </w:rPr>
+      </w:pPr>
+      <w:r>
+        <w:rPr>
+          <w:rFonts w:ascii="Trebuchet MS" w:hAnsi="Trebuchet MS"/>
+          <w:sz w:val="18"/>
+          <w:szCs w:val="18"/>
+        </w:rPr>
+        <w:t>Virtual Machine primitives is where Smalltalk and U-</w:t>
+      </w:r>
+      <w:proofErr w:type="spellStart"/>
+      <w:r>
+        <w:rPr>
+          <w:rFonts w:ascii="Trebuchet MS" w:hAnsi="Trebuchet MS"/>
+          <w:sz w:val="18"/>
+          <w:szCs w:val="18"/>
+        </w:rPr>
+        <w:t>Fabrik</w:t>
+      </w:r>
+      <w:proofErr w:type="spellEnd"/>
+      <w:r>
+        <w:rPr>
+          <w:rFonts w:ascii="Trebuchet MS" w:hAnsi="Trebuchet MS"/>
+          <w:sz w:val="18"/>
+          <w:szCs w:val="18"/>
+        </w:rPr>
+        <w:t xml:space="preserve"> environment meet each other. </w:t>
+      </w:r>
+    </w:p>
+    <w:p>
+      <w:pPr>
+        <w:ind w:firstLine="202"/>
+        <w:jc w:val="both"/>
+        <w:rPr>
+          <w:rFonts w:ascii="Trebuchet MS" w:hAnsi="Trebuchet MS"/>
+          <w:sz w:val="18"/>
+          <w:szCs w:val="18"/>
+        </w:rPr>
+      </w:pPr>
+      <w:r>
+        <w:rPr>
+          <w:rFonts w:ascii="Trebuchet MS" w:hAnsi="Trebuchet MS"/>
+          <w:sz w:val="18"/>
+          <w:szCs w:val="18"/>
+        </w:rPr>
+        <w:t xml:space="preserve">Some Virtual Machine primitives take advantage of the parallelism between both environments and are used to perform </w:t>
+      </w:r>
+      <w:r>
+        <w:rPr>
+          <w:rFonts w:ascii="Trebuchet MS" w:hAnsi="Trebuchet MS"/>
+          <w:sz w:val="18"/>
+          <w:szCs w:val="18"/>
+        </w:rPr>
+        <w:t>different</w:t>
+      </w:r>
+      <w:r>
+        <w:rPr>
+          <w:rFonts w:ascii="Trebuchet MS" w:hAnsi="Trebuchet MS"/>
+          <w:sz w:val="18"/>
+          <w:szCs w:val="18"/>
+        </w:rPr>
+        <w:t xml:space="preserve"> behavior such as </w:t>
+      </w:r>
+      <w:r>
+        <w:rPr>
+          <w:rFonts w:ascii="Trebuchet MS" w:hAnsi="Trebuchet MS"/>
+          <w:sz w:val="18"/>
+          <w:szCs w:val="18"/>
+          <w:highlight w:val="lightGray"/>
+        </w:rPr>
+        <w:t>&lt;primitive: 101&gt;</w:t>
+      </w:r>
+      <w:r>
+        <w:rPr>
+          <w:rFonts w:ascii="Trebuchet MS" w:hAnsi="Trebuchet MS"/>
+          <w:sz w:val="18"/>
+          <w:szCs w:val="18"/>
+        </w:rPr>
+        <w:t>.</w:t>
+      </w:r>
+      <w:r>
+        <w:rPr>
+          <w:rFonts w:ascii="Trebuchet MS" w:hAnsi="Trebuchet MS"/>
+          <w:sz w:val="18"/>
+          <w:szCs w:val="18"/>
+        </w:rPr>
+        <w:t xml:space="preserve"> The method source in Object class for </w:t>
+      </w:r>
+      <w:r>
+        <w:rPr>
+          <w:rFonts w:ascii="Trebuchet MS" w:hAnsi="Trebuchet MS"/>
+          <w:color w:val="2E74B5" w:themeColor="accent1" w:themeShade="BF"/>
+          <w:sz w:val="18"/>
+          <w:szCs w:val="18"/>
+        </w:rPr>
+        <w:t>~~</w:t>
+      </w:r>
+      <w:r>
+        <w:rPr>
+          <w:rFonts w:ascii="Trebuchet MS" w:hAnsi="Trebuchet MS"/>
+          <w:sz w:val="18"/>
+          <w:szCs w:val="18"/>
+        </w:rPr>
+        <w:t xml:space="preserve">, </w:t>
+      </w:r>
+      <w:r>
+        <w:rPr>
+          <w:rFonts w:ascii="Trebuchet MS" w:hAnsi="Trebuchet MS"/>
+          <w:color w:val="2E74B5" w:themeColor="accent1" w:themeShade="BF"/>
+          <w:sz w:val="18"/>
+          <w:szCs w:val="18"/>
+        </w:rPr>
+        <w:t>~=</w:t>
+      </w:r>
+      <w:r>
+        <w:rPr>
+          <w:rFonts w:ascii="Trebuchet MS" w:hAnsi="Trebuchet MS"/>
+          <w:sz w:val="18"/>
+          <w:szCs w:val="18"/>
+        </w:rPr>
+        <w:t xml:space="preserve">, </w:t>
+      </w:r>
+      <w:r>
+        <w:rPr>
+          <w:rFonts w:ascii="Trebuchet MS" w:hAnsi="Trebuchet MS"/>
+          <w:color w:val="2E74B5" w:themeColor="accent1" w:themeShade="BF"/>
+          <w:sz w:val="18"/>
+          <w:szCs w:val="18"/>
+        </w:rPr>
+        <w:t>=</w:t>
+      </w:r>
+      <w:r>
+        <w:rPr>
+          <w:rFonts w:ascii="Trebuchet MS" w:hAnsi="Trebuchet MS"/>
+          <w:sz w:val="18"/>
+          <w:szCs w:val="18"/>
+        </w:rPr>
+        <w:t xml:space="preserve">, </w:t>
+      </w:r>
+      <w:r>
+        <w:rPr>
+          <w:rFonts w:ascii="Trebuchet MS" w:hAnsi="Trebuchet MS"/>
+          <w:color w:val="2E74B5" w:themeColor="accent1" w:themeShade="BF"/>
+          <w:sz w:val="18"/>
+          <w:szCs w:val="18"/>
+        </w:rPr>
+        <w:t>==</w:t>
+      </w:r>
+      <w:r>
+        <w:rPr>
+          <w:rFonts w:ascii="Trebuchet MS" w:hAnsi="Trebuchet MS"/>
+          <w:sz w:val="18"/>
+          <w:szCs w:val="18"/>
+        </w:rPr>
+        <w:t xml:space="preserve"> is the same a call to </w:t>
+      </w:r>
+      <w:r>
+        <w:rPr>
+          <w:rFonts w:ascii="Trebuchet MS" w:hAnsi="Trebuchet MS"/>
+          <w:sz w:val="18"/>
+          <w:szCs w:val="18"/>
+          <w:highlight w:val="lightGray"/>
+        </w:rPr>
+        <w:t>&lt;primitive: 101&gt;</w:t>
+      </w:r>
+      <w:r>
+        <w:rPr>
+          <w:rFonts w:ascii="Trebuchet MS" w:hAnsi="Trebuchet MS"/>
+          <w:sz w:val="18"/>
+          <w:szCs w:val="18"/>
+        </w:rPr>
+        <w:t xml:space="preserve">. This primitive is used extensively through the system. </w:t>
+      </w:r>
+      <w:proofErr w:type="spellStart"/>
+      <w:r>
+        <w:rPr>
+          <w:rFonts w:ascii="Trebuchet MS" w:hAnsi="Trebuchet MS"/>
+          <w:sz w:val="18"/>
+          <w:szCs w:val="18"/>
+        </w:rPr>
+        <w:t>OrderedCollection</w:t>
+      </w:r>
+      <w:proofErr w:type="spellEnd"/>
+      <w:r>
+        <w:rPr>
+          <w:rFonts w:ascii="Trebuchet MS" w:hAnsi="Trebuchet MS"/>
+          <w:sz w:val="18"/>
+          <w:szCs w:val="18"/>
+        </w:rPr>
+        <w:t xml:space="preserve"> methods </w:t>
+      </w:r>
+      <w:r>
+        <w:rPr>
+          <w:rFonts w:ascii="Trebuchet MS" w:hAnsi="Trebuchet MS"/>
+          <w:color w:val="2E74B5" w:themeColor="accent1" w:themeShade="BF"/>
+          <w:sz w:val="18"/>
+          <w:szCs w:val="18"/>
+        </w:rPr>
+        <w:t>at:</w:t>
+      </w:r>
+      <w:r>
+        <w:rPr>
+          <w:rFonts w:ascii="Trebuchet MS" w:hAnsi="Trebuchet MS"/>
+          <w:sz w:val="18"/>
+          <w:szCs w:val="18"/>
+        </w:rPr>
+        <w:t xml:space="preserve"> and </w:t>
+      </w:r>
+      <w:proofErr w:type="spellStart"/>
+      <w:r>
+        <w:rPr>
+          <w:rFonts w:ascii="Trebuchet MS" w:hAnsi="Trebuchet MS"/>
+          <w:color w:val="2E74B5" w:themeColor="accent1" w:themeShade="BF"/>
+          <w:sz w:val="18"/>
+          <w:szCs w:val="18"/>
+        </w:rPr>
+        <w:t>as</w:t>
+      </w:r>
+      <w:r>
+        <w:rPr>
+          <w:rFonts w:ascii="Trebuchet MS" w:hAnsi="Trebuchet MS"/>
+          <w:color w:val="2E74B5" w:themeColor="accent1" w:themeShade="BF"/>
+          <w:sz w:val="18"/>
+          <w:szCs w:val="18"/>
+        </w:rPr>
+        <w:t>Array</w:t>
+      </w:r>
+      <w:proofErr w:type="spellEnd"/>
+      <w:r>
+        <w:rPr>
+          <w:rFonts w:ascii="Trebuchet MS" w:hAnsi="Trebuchet MS"/>
+          <w:sz w:val="18"/>
+          <w:szCs w:val="18"/>
+        </w:rPr>
+        <w:t xml:space="preserve"> are also a call to </w:t>
+      </w:r>
+      <w:r>
+        <w:rPr>
+          <w:rFonts w:ascii="Trebuchet MS" w:hAnsi="Trebuchet MS"/>
+          <w:sz w:val="18"/>
+          <w:szCs w:val="18"/>
+          <w:highlight w:val="lightGray"/>
+        </w:rPr>
+        <w:t>&lt;primitive: 101&gt;</w:t>
+      </w:r>
+      <w:r>
+        <w:rPr>
+          <w:rFonts w:ascii="Trebuchet MS" w:hAnsi="Trebuchet MS"/>
+          <w:sz w:val="18"/>
+          <w:szCs w:val="18"/>
+        </w:rPr>
+        <w:t>. This primitive basically extract the Smalltalk object from the U-</w:t>
+      </w:r>
+      <w:proofErr w:type="spellStart"/>
+      <w:r>
+        <w:rPr>
+          <w:rFonts w:ascii="Trebuchet MS" w:hAnsi="Trebuchet MS"/>
+          <w:sz w:val="18"/>
+          <w:szCs w:val="18"/>
+        </w:rPr>
+        <w:t>Fabrik</w:t>
+      </w:r>
+      <w:proofErr w:type="spellEnd"/>
+      <w:r>
+        <w:rPr>
+          <w:rFonts w:ascii="Trebuchet MS" w:hAnsi="Trebuchet MS"/>
+          <w:sz w:val="18"/>
+          <w:szCs w:val="18"/>
+        </w:rPr>
+        <w:t xml:space="preserve"> object </w:t>
+      </w:r>
+      <w:r>
+        <w:rPr>
+          <w:rFonts w:ascii="Trebuchet MS" w:hAnsi="Trebuchet MS"/>
+          <w:sz w:val="18"/>
+          <w:szCs w:val="18"/>
+        </w:rPr>
+        <w:t xml:space="preserve">and </w:t>
+      </w:r>
+      <w:r>
+        <w:rPr>
+          <w:rFonts w:ascii="Trebuchet MS" w:hAnsi="Trebuchet MS"/>
+          <w:sz w:val="18"/>
+          <w:szCs w:val="18"/>
+        </w:rPr>
+        <w:t>extract the method name and method arguments from the execution context and execut</w:t>
+      </w:r>
+      <w:r>
+        <w:rPr>
+          <w:rFonts w:ascii="Trebuchet MS" w:hAnsi="Trebuchet MS"/>
+          <w:sz w:val="18"/>
+          <w:szCs w:val="18"/>
+        </w:rPr>
+        <w:t xml:space="preserve">e that in Smalltalk environment. </w:t>
+      </w:r>
+      <w:r>
+        <w:rPr>
+          <w:rFonts w:ascii="Trebuchet MS" w:hAnsi="Trebuchet MS"/>
+          <w:sz w:val="18"/>
+          <w:szCs w:val="18"/>
+        </w:rPr>
+        <w:t>In t</w:t>
+      </w:r>
+      <w:r>
+        <w:rPr>
+          <w:rFonts w:ascii="Trebuchet MS" w:hAnsi="Trebuchet MS"/>
+          <w:sz w:val="18"/>
+          <w:szCs w:val="18"/>
+        </w:rPr>
+        <w:t>he final step convert the result to U-</w:t>
+      </w:r>
+      <w:proofErr w:type="spellStart"/>
+      <w:r>
+        <w:rPr>
+          <w:rFonts w:ascii="Trebuchet MS" w:hAnsi="Trebuchet MS"/>
+          <w:sz w:val="18"/>
+          <w:szCs w:val="18"/>
+        </w:rPr>
+        <w:t>Fabri</w:t>
+      </w:r>
+      <w:r>
+        <w:rPr>
+          <w:rFonts w:ascii="Trebuchet MS" w:hAnsi="Trebuchet MS"/>
+          <w:sz w:val="18"/>
+          <w:szCs w:val="18"/>
+        </w:rPr>
+        <w:t>k</w:t>
+      </w:r>
+      <w:proofErr w:type="spellEnd"/>
+      <w:r>
+        <w:rPr>
+          <w:rFonts w:ascii="Trebuchet MS" w:hAnsi="Trebuchet MS"/>
+          <w:sz w:val="18"/>
+          <w:szCs w:val="18"/>
+        </w:rPr>
+        <w:t xml:space="preserve"> object</w:t>
+      </w:r>
       <w:bookmarkStart w:id="0" w:name="_GoBack"/>
       <w:bookmarkEnd w:id="0"/>
+      <w:r>
+        <w:rPr>
+          <w:rFonts w:ascii="Trebuchet MS" w:hAnsi="Trebuchet MS"/>
+          <w:sz w:val="18"/>
+          <w:szCs w:val="18"/>
+        </w:rPr>
+        <w:t>.</w:t>
+      </w:r>
+    </w:p>
+    <w:p>
+      <w:pPr>
+        <w:ind w:firstLine="202"/>
+        <w:jc w:val="both"/>
+        <w:rPr>
+          <w:rFonts w:ascii="Trebuchet MS" w:hAnsi="Trebuchet MS"/>
+          <w:sz w:val="18"/>
+          <w:szCs w:val="18"/>
+        </w:rPr>
+      </w:pPr>
+      <w:r>
+        <w:rPr>
+          <w:rFonts w:ascii="Trebuchet MS" w:hAnsi="Trebuchet MS"/>
+          <w:sz w:val="18"/>
+          <w:szCs w:val="18"/>
+        </w:rPr>
+        <w:t>Today there are around 96 primitives in U-</w:t>
+      </w:r>
+      <w:proofErr w:type="spellStart"/>
+      <w:r>
+        <w:rPr>
+          <w:rFonts w:ascii="Trebuchet MS" w:hAnsi="Trebuchet MS"/>
+          <w:sz w:val="18"/>
+          <w:szCs w:val="18"/>
+        </w:rPr>
+        <w:t>Fabrik</w:t>
+      </w:r>
+      <w:proofErr w:type="spellEnd"/>
+      <w:r>
+        <w:rPr>
+          <w:rFonts w:ascii="Trebuchet MS" w:hAnsi="Trebuchet MS"/>
+          <w:sz w:val="18"/>
+          <w:szCs w:val="18"/>
+        </w:rPr>
+        <w:t xml:space="preserve"> and they are the glue between U-</w:t>
+      </w:r>
+      <w:proofErr w:type="spellStart"/>
+      <w:r>
+        <w:rPr>
+          <w:rFonts w:ascii="Trebuchet MS" w:hAnsi="Trebuchet MS"/>
+          <w:sz w:val="18"/>
+          <w:szCs w:val="18"/>
+        </w:rPr>
+        <w:t>Fabrik</w:t>
+      </w:r>
+      <w:proofErr w:type="spellEnd"/>
+      <w:r>
+        <w:rPr>
+          <w:rFonts w:ascii="Trebuchet MS" w:hAnsi="Trebuchet MS"/>
+          <w:sz w:val="18"/>
+          <w:szCs w:val="18"/>
+        </w:rPr>
+        <w:t xml:space="preserve"> and Smalltalk environment.</w:t>
+      </w:r>
     </w:p>
     <w:p>
       <w:pPr>
         <w:pStyle w:val="Ttulo1"/>
       </w:pPr>
       <w:r>
-        <w:t>Virtual Machine Primitives</w:t>
-      </w:r>
+        <w:t xml:space="preserve">code </w:t>
+      </w:r>
+      <w:r>
+        <w:t xml:space="preserve">execution </w:t>
+      </w:r>
+    </w:p>
+    <w:p>
+      <w:pPr>
+        <w:pStyle w:val="Text"/>
+      </w:pPr>
     </w:p>
     <w:p>
       <w:pPr>
         <w:pStyle w:val="Ttulo1"/>
       </w:pPr>
       <w:r>
-        <w:t xml:space="preserve">code </w:t>
-      </w:r>
-      <w:r>
-        <w:t xml:space="preserve">execution </w:t>
+        <w:t>Blocks</w:t>
+      </w:r>
+    </w:p>
+    <w:p>
+      <w:pPr>
+        <w:pStyle w:val="Ttulo1"/>
+      </w:pPr>
+      <w:r>
+        <w:t>environment</w:t>
+      </w:r>
+    </w:p>
+    <w:p>
+      <w:pPr>
+        <w:pStyle w:val="Ttulo1"/>
+      </w:pPr>
+      <w:r>
+        <w:t>Publication Principles</w:t>
+      </w:r>
+    </w:p>
+    <w:p>
+      <w:pPr>
+        <w:pStyle w:val="Ttulo1"/>
+      </w:pPr>
+      <w:r>
+        <w:t>Conclusion</w:t>
+      </w:r>
+    </w:p>
+    <w:p>
+      <w:pPr>
+        <w:pStyle w:val="ReferenceHead"/>
+      </w:pPr>
+      <w:r>
+        <w:t>Appendix</w:t>
+      </w:r>
+      <w:r>
+        <w:t xml:space="preserve"> A: Why and how UVM was create</w:t>
+      </w:r>
+      <w:r>
+        <w:t>d</w:t>
       </w:r>
     </w:p>
     <w:p>
       <w:pPr>
         <w:pStyle w:val="Text"/>
-      </w:pPr>
-    </w:p>
-    <w:p>
-      <w:pPr>
-        <w:pStyle w:val="Ttulo1"/>
-      </w:pPr>
-      <w:r>
-        <w:t>Blocks</w:t>
-      </w:r>
-    </w:p>
-    <w:p>
-      <w:pPr>
-        <w:pStyle w:val="Ttulo1"/>
-      </w:pPr>
-      <w:r>
-        <w:t>environment</w:t>
-      </w:r>
-    </w:p>
-    <w:p>
-      <w:pPr>
-        <w:pStyle w:val="Ttulo1"/>
-      </w:pPr>
-      <w:r>
-        <w:t>Publication Principles</w:t>
-      </w:r>
-    </w:p>
-    <w:p>
-      <w:pPr>
-        <w:pStyle w:val="Ttulo1"/>
-      </w:pPr>
-      <w:r>
-        <w:t>Conclusion</w:t>
-      </w:r>
-    </w:p>
-    <w:p>
-      <w:pPr>
-        <w:pStyle w:val="ReferenceHead"/>
-      </w:pPr>
-      <w:r>
-        <w:t>Appendix</w:t>
-      </w:r>
-      <w:r>
-        <w:t xml:space="preserve"> A: Why and how UVM was create</w:t>
-      </w:r>
-      <w:r>
-        <w:t>d</w:t>
+        <w:rPr>
+          <w:rFonts w:ascii="Trebuchet MS" w:hAnsi="Trebuchet MS"/>
+          <w:sz w:val="18"/>
+          <w:szCs w:val="18"/>
+        </w:rPr>
+      </w:pPr>
+      <w:r>
+        <w:rPr>
+          <w:rFonts w:ascii="Trebuchet MS" w:hAnsi="Trebuchet MS"/>
+          <w:sz w:val="18"/>
+          <w:szCs w:val="18"/>
+        </w:rPr>
+        <w:t xml:space="preserve">A big project for a government </w:t>
+      </w:r>
+      <w:r>
+        <w:rPr>
+          <w:rFonts w:ascii="Trebuchet MS" w:hAnsi="Trebuchet MS"/>
+          <w:sz w:val="18"/>
+          <w:szCs w:val="18"/>
+        </w:rPr>
+        <w:t xml:space="preserve">(in 2009) </w:t>
+      </w:r>
+      <w:r>
+        <w:rPr>
+          <w:rFonts w:ascii="Trebuchet MS" w:hAnsi="Trebuchet MS"/>
+          <w:sz w:val="18"/>
+          <w:szCs w:val="18"/>
+        </w:rPr>
+        <w:t xml:space="preserve">with 10 functional analyst (from company A) and 20 programmers (from company B) to implement a system with 400 classes or so. By contract the functional analysts (company A) have to produce an UML Model (in Enterprise Architect) and based on the UML Model create Use Cases (as Word Documents) to send it to the programmers (the software factory - company B). </w:t>
       </w:r>
     </w:p>
     <w:p>
@@ -2058,23 +2655,65 @@
           <w:sz w:val="18"/>
           <w:szCs w:val="18"/>
         </w:rPr>
-        <w:t xml:space="preserve">A big project for a government </w:t>
-      </w:r>
-      <w:r>
-        <w:rPr>
-          <w:rFonts w:ascii="Trebuchet MS" w:hAnsi="Trebuchet MS"/>
-          <w:sz w:val="18"/>
-          <w:szCs w:val="18"/>
-        </w:rPr>
-        <w:t xml:space="preserve">(in 2009) </w:t>
-      </w:r>
-      <w:r>
-        <w:rPr>
-          <w:rFonts w:ascii="Trebuchet MS" w:hAnsi="Trebuchet MS"/>
-          <w:sz w:val="18"/>
-          <w:szCs w:val="18"/>
-        </w:rPr>
-        <w:t xml:space="preserve">with 10 functional analyst (from company A) and 20 programmers (from company B) to implement a system with 400 classes or so. By contract the functional analysts (company A) have to produce an UML Model (in Enterprise Architect) and based on the UML Model create Use Cases (as Word Documents) to send it to the programmers (the software factory - company B). </w:t>
+        <w:t>This methodology had a lot of problems, most Use Cases were rejected by the Software Factory because different errors in the UML model.</w:t>
+      </w:r>
+      <w:r>
+        <w:rPr>
+          <w:rFonts w:ascii="Trebuchet MS" w:hAnsi="Trebuchet MS"/>
+          <w:sz w:val="18"/>
+          <w:szCs w:val="18"/>
+        </w:rPr>
+        <w:t xml:space="preserve"> </w:t>
+      </w:r>
+      <w:r>
+        <w:rPr>
+          <w:rFonts w:ascii="Trebuchet MS" w:hAnsi="Trebuchet MS"/>
+          <w:sz w:val="18"/>
+          <w:szCs w:val="18"/>
+        </w:rPr>
+        <w:t xml:space="preserve">Errors types: referencing a missing class, a missing attribute, missing multiplicity, </w:t>
+      </w:r>
+      <w:proofErr w:type="spellStart"/>
+      <w:r>
+        <w:rPr>
+          <w:rFonts w:ascii="Trebuchet MS" w:hAnsi="Trebuchet MS"/>
+          <w:sz w:val="18"/>
+          <w:szCs w:val="18"/>
+        </w:rPr>
+        <w:t>incompability</w:t>
+      </w:r>
+      <w:proofErr w:type="spellEnd"/>
+      <w:r>
+        <w:rPr>
+          <w:rFonts w:ascii="Trebuchet MS" w:hAnsi="Trebuchet MS"/>
+          <w:sz w:val="18"/>
+          <w:szCs w:val="18"/>
+        </w:rPr>
+        <w:t xml:space="preserve"> with other part of the model (when more than one functional analyst </w:t>
+      </w:r>
+      <w:r>
+        <w:rPr>
+          <w:rFonts w:ascii="Trebuchet MS" w:hAnsi="Trebuchet MS"/>
+          <w:sz w:val="18"/>
+          <w:szCs w:val="18"/>
+        </w:rPr>
+        <w:t>were responsible for a</w:t>
+      </w:r>
+      <w:r>
+        <w:rPr>
+          <w:rFonts w:ascii="Trebuchet MS" w:hAnsi="Trebuchet MS"/>
+          <w:sz w:val="18"/>
+          <w:szCs w:val="18"/>
+        </w:rPr>
+        <w:t xml:space="preserve"> Use Case)</w:t>
+      </w:r>
+      <w:r>
+        <w:rPr>
+          <w:rFonts w:ascii="Trebuchet MS" w:hAnsi="Trebuchet MS"/>
+          <w:sz w:val="18"/>
+          <w:szCs w:val="18"/>
+        </w:rPr>
+        <w:t>, to name just a few problems.</w:t>
       </w:r>
     </w:p>
     <w:p>
@@ -2092,7 +2731,25 @@
           <w:sz w:val="18"/>
           <w:szCs w:val="18"/>
         </w:rPr>
-        <w:t>This methodology had a lot of problems, most Use Cases were rejected by the Software Factory because different errors in the UML model.</w:t>
+        <w:t xml:space="preserve">In order to improve this situation it was visualized that another tool was needed. </w:t>
+      </w:r>
+    </w:p>
+    <w:p>
+      <w:pPr>
+        <w:pStyle w:val="Text"/>
+        <w:rPr>
+          <w:rFonts w:ascii="Trebuchet MS" w:hAnsi="Trebuchet MS"/>
+          <w:sz w:val="18"/>
+          <w:szCs w:val="18"/>
+        </w:rPr>
+      </w:pPr>
+      <w:r>
+        <w:rPr>
+          <w:rFonts w:ascii="Trebuchet MS" w:hAnsi="Trebuchet MS"/>
+          <w:sz w:val="18"/>
+          <w:szCs w:val="18"/>
+        </w:rPr>
+        <w:t>The first version was</w:t>
       </w:r>
       <w:r>
         <w:rPr>
@@ -2108,100 +2765,6 @@
           <w:sz w:val="18"/>
           <w:szCs w:val="18"/>
         </w:rPr>
-        <w:t xml:space="preserve">Errors types: referencing a missing class, a missing attribute, missing multiplicity, </w:t>
-      </w:r>
-      <w:proofErr w:type="spellStart"/>
-      <w:r>
-        <w:rPr>
-          <w:rFonts w:ascii="Trebuchet MS" w:hAnsi="Trebuchet MS"/>
-          <w:sz w:val="18"/>
-          <w:szCs w:val="18"/>
-        </w:rPr>
-        <w:t>incompability</w:t>
-      </w:r>
-      <w:proofErr w:type="spellEnd"/>
-      <w:r>
-        <w:rPr>
-          <w:rFonts w:ascii="Trebuchet MS" w:hAnsi="Trebuchet MS"/>
-          <w:sz w:val="18"/>
-          <w:szCs w:val="18"/>
-        </w:rPr>
-        <w:t xml:space="preserve"> with other part of the model (when more than one functional analyst </w:t>
-      </w:r>
-      <w:r>
-        <w:rPr>
-          <w:rFonts w:ascii="Trebuchet MS" w:hAnsi="Trebuchet MS"/>
-          <w:sz w:val="18"/>
-          <w:szCs w:val="18"/>
-        </w:rPr>
-        <w:t>were responsible for a</w:t>
-      </w:r>
-      <w:r>
-        <w:rPr>
-          <w:rFonts w:ascii="Trebuchet MS" w:hAnsi="Trebuchet MS"/>
-          <w:sz w:val="18"/>
-          <w:szCs w:val="18"/>
-        </w:rPr>
-        <w:t xml:space="preserve"> Use Case)</w:t>
-      </w:r>
-      <w:r>
-        <w:rPr>
-          <w:rFonts w:ascii="Trebuchet MS" w:hAnsi="Trebuchet MS"/>
-          <w:sz w:val="18"/>
-          <w:szCs w:val="18"/>
-        </w:rPr>
-        <w:t>, to name just a few problems.</w:t>
-      </w:r>
-    </w:p>
-    <w:p>
-      <w:pPr>
-        <w:pStyle w:val="Text"/>
-        <w:rPr>
-          <w:rFonts w:ascii="Trebuchet MS" w:hAnsi="Trebuchet MS"/>
-          <w:sz w:val="18"/>
-          <w:szCs w:val="18"/>
-        </w:rPr>
-      </w:pPr>
-      <w:r>
-        <w:rPr>
-          <w:rFonts w:ascii="Trebuchet MS" w:hAnsi="Trebuchet MS"/>
-          <w:sz w:val="18"/>
-          <w:szCs w:val="18"/>
-        </w:rPr>
-        <w:t xml:space="preserve">In order to improve this situation it was visualized that another tool was needed. </w:t>
-      </w:r>
-    </w:p>
-    <w:p>
-      <w:pPr>
-        <w:pStyle w:val="Text"/>
-        <w:rPr>
-          <w:rFonts w:ascii="Trebuchet MS" w:hAnsi="Trebuchet MS"/>
-          <w:sz w:val="18"/>
-          <w:szCs w:val="18"/>
-        </w:rPr>
-      </w:pPr>
-      <w:r>
-        <w:rPr>
-          <w:rFonts w:ascii="Trebuchet MS" w:hAnsi="Trebuchet MS"/>
-          <w:sz w:val="18"/>
-          <w:szCs w:val="18"/>
-        </w:rPr>
-        <w:t>The first version was</w:t>
-      </w:r>
-      <w:r>
-        <w:rPr>
-          <w:rFonts w:ascii="Trebuchet MS" w:hAnsi="Trebuchet MS"/>
-          <w:sz w:val="18"/>
-          <w:szCs w:val="18"/>
-        </w:rPr>
-        <w:t xml:space="preserve"> </w:t>
-      </w:r>
-      <w:r>
-        <w:rPr>
-          <w:rFonts w:ascii="Trebuchet MS" w:hAnsi="Trebuchet MS"/>
-          <w:sz w:val="18"/>
-          <w:szCs w:val="18"/>
-        </w:rPr>
         <w:t xml:space="preserve">a </w:t>
       </w:r>
       <w:r>
@@ -2210,15 +2773,7 @@
           <w:sz w:val="18"/>
           <w:szCs w:val="18"/>
         </w:rPr>
-        <w:t xml:space="preserve">simple application to import XMI files from Enterprise Architect and display classes, relations </w:t>
-      </w:r>
-      <w:r>
-        <w:rPr>
-          <w:rFonts w:ascii="Trebuchet MS" w:hAnsi="Trebuchet MS"/>
-          <w:sz w:val="18"/>
-          <w:szCs w:val="18"/>
-        </w:rPr>
-        <w:t xml:space="preserve">and attributes to detect missing UML elements. </w:t>
+        <w:t xml:space="preserve">simple application to import XMI files from Enterprise Architect and display classes, relations and attributes to detect missing UML elements. </w:t>
       </w:r>
       <w:r>
         <w:rPr>
@@ -4560,7 +5115,7 @@
 </file>
 
 <file path=customXml/itemProps1.xml><?xml version="1.0" encoding="utf-8"?>
-<ds:datastoreItem xmlns:ds="http://schemas.openxmlformats.org/officeDocument/2006/customXml" ds:itemID="{DCDE272E-F6A9-44B2-BC60-68CB6B494D17}">
+<ds:datastoreItem xmlns:ds="http://schemas.openxmlformats.org/officeDocument/2006/customXml" ds:itemID="{03A11213-3A31-4652-88CC-C5D18B9F05FD}">
   <ds:schemaRefs>
     <ds:schemaRef ds:uri="http://schemas.openxmlformats.org/officeDocument/2006/bibliography"/>
   </ds:schemaRefs>

</xml_diff>

<commit_message>
readme.md update - U-Fabrik runs on Dolphin 7.1
</commit_message>
<xml_diff>
--- a/manuals/An UML Virtual Machine based on AST execution.docx
+++ b/manuals/An UML Virtual Machine based on AST execution.docx
@@ -84,6 +84,8 @@
         <w:footnoteReference w:customMarkFollows="1" w:id="1"/>
         <w:sym w:font="Symbol" w:char="F020"/>
       </w:r>
+      <w:bookmarkStart w:id="0" w:name="_GoBack"/>
+      <w:bookmarkEnd w:id="0"/>
     </w:p>
     <w:p>
       <w:pPr>
@@ -1456,7 +1458,7 @@
                               <w:rPr>
                                 <w:noProof/>
                               </w:rPr>
-                              <w:t>2</w:t>
+                              <w:t>1</w:t>
                             </w:r>
                             <w:r>
                               <w:fldChar w:fldCharType="end"/>
@@ -1522,7 +1524,7 @@
                         <w:rPr>
                           <w:noProof/>
                         </w:rPr>
-                        <w:t>2</w:t>
+                        <w:t>1</w:t>
                       </w:r>
                       <w:r>
                         <w:fldChar w:fldCharType="end"/>
@@ -1618,7 +1620,7 @@
         <w:rPr>
           <w:noProof/>
         </w:rPr>
-        <w:t>1</w:t>
+        <w:t>2</w:t>
       </w:r>
       <w:r>
         <w:fldChar w:fldCharType="end"/>
@@ -9541,17 +9543,7 @@
           <w:sz w:val="18"/>
           <w:szCs w:val="18"/>
         </w:rPr>
-        <w:t xml:space="preserve"> then the web </w:t>
-      </w:r>
-      <w:bookmarkStart w:id="0" w:name="_GoBack"/>
-      <w:bookmarkEnd w:id="0"/>
-      <w:r>
-        <w:rPr>
-          <w:rFonts w:ascii="Trebuchet MS" w:hAnsi="Trebuchet MS"/>
-          <w:sz w:val="18"/>
-          <w:szCs w:val="18"/>
-        </w:rPr>
-        <w:t xml:space="preserve">tab </w:t>
+        <w:t xml:space="preserve"> then the web tab </w:t>
       </w:r>
       <w:proofErr w:type="spellStart"/>
       <w:r>
@@ -13513,7 +13505,7 @@
 </file>
 
 <file path=customXml/itemProps1.xml><?xml version="1.0" encoding="utf-8"?>
-<ds:datastoreItem xmlns:ds="http://schemas.openxmlformats.org/officeDocument/2006/customXml" ds:itemID="{D1C39DC9-E926-4F17-8C50-B52CFD4B09BB}">
+<ds:datastoreItem xmlns:ds="http://schemas.openxmlformats.org/officeDocument/2006/customXml" ds:itemID="{B5742FBC-D20E-4F92-8E03-A0F483EB4FCE}">
   <ds:schemaRefs>
     <ds:schemaRef ds:uri="http://schemas.openxmlformats.org/officeDocument/2006/bibliography"/>
   </ds:schemaRefs>

</xml_diff>